<commit_message>
resume updated, some style updates
</commit_message>
<xml_diff>
--- a/src/assets/Resume.docx
+++ b/src/assets/Resume.docx
@@ -1,6 +1,6 @@
 
 <file path=word/document.xml><?xml version="1.0" encoding="utf-8"?>
-<w:document xmlns:wpc="http://schemas.microsoft.com/office/word/2010/wordprocessingCanvas" xmlns:cx="http://schemas.microsoft.com/office/drawing/2014/chartex" xmlns:cx1="http://schemas.microsoft.com/office/drawing/2015/9/8/chartex" xmlns:cx2="http://schemas.microsoft.com/office/drawing/2015/10/21/chartex" xmlns:cx3="http://schemas.microsoft.com/office/drawing/2016/5/9/chartex" xmlns:cx4="http://schemas.microsoft.com/office/drawing/2016/5/10/chartex" xmlns:cx5="http://schemas.microsoft.com/office/drawing/2016/5/11/chartex" xmlns:cx6="http://schemas.microsoft.com/office/drawing/2016/5/12/chartex" xmlns:cx7="http://schemas.microsoft.com/office/drawing/2016/5/13/chartex" xmlns:cx8="http://schemas.microsoft.com/office/drawing/2016/5/14/chartex" xmlns:mc="http://schemas.openxmlformats.org/markup-compatibility/2006" xmlns:aink="http://schemas.microsoft.com/office/drawing/2016/ink" xmlns:am3d="http://schemas.microsoft.com/office/drawing/2017/model3d" xmlns:o="urn:schemas-microsoft-com:office:office" xmlns:r="http://schemas.openxmlformats.org/officeDocument/2006/relationships" xmlns:m="http://schemas.openxmlformats.org/officeDocument/2006/math" xmlns:v="urn:schemas-microsoft-com:vml" xmlns:wp14="http://schemas.microsoft.com/office/word/2010/wordprocessingDrawing" xmlns:wp="http://schemas.openxmlformats.org/drawingml/2006/wordprocessingDrawing" xmlns:w10="urn:schemas-microsoft-com:office:word" xmlns:w="http://schemas.openxmlformats.org/wordprocessingml/2006/main" xmlns:w14="http://schemas.microsoft.com/office/word/2010/wordml" xmlns:w15="http://schemas.microsoft.com/office/word/2012/wordml" xmlns:w16cex="http://schemas.microsoft.com/office/word/2018/wordml/cex" xmlns:w16cid="http://schemas.microsoft.com/office/word/2016/wordml/cid" xmlns:w16="http://schemas.microsoft.com/office/word/2018/wordml" xmlns:w16sdtdh="http://schemas.microsoft.com/office/word/2020/wordml/sdtdatahash" xmlns:w16se="http://schemas.microsoft.com/office/word/2015/wordml/symex" xmlns:wpg="http://schemas.microsoft.com/office/word/2010/wordprocessingGroup" xmlns:wpi="http://schemas.microsoft.com/office/word/2010/wordprocessingInk" xmlns:wne="http://schemas.microsoft.com/office/word/2006/wordml" xmlns:wps="http://schemas.microsoft.com/office/word/2010/wordprocessingShape" mc:Ignorable="w14 w15 w16se w16cid w16 w16cex w16sdtdh wp14">
+<w:document xmlns:wpc="http://schemas.microsoft.com/office/word/2010/wordprocessingCanvas" xmlns:cx="http://schemas.microsoft.com/office/drawing/2014/chartex" xmlns:cx1="http://schemas.microsoft.com/office/drawing/2015/9/8/chartex" xmlns:cx2="http://schemas.microsoft.com/office/drawing/2015/10/21/chartex" xmlns:cx3="http://schemas.microsoft.com/office/drawing/2016/5/9/chartex" xmlns:cx4="http://schemas.microsoft.com/office/drawing/2016/5/10/chartex" xmlns:cx5="http://schemas.microsoft.com/office/drawing/2016/5/11/chartex" xmlns:cx6="http://schemas.microsoft.com/office/drawing/2016/5/12/chartex" xmlns:cx7="http://schemas.microsoft.com/office/drawing/2016/5/13/chartex" xmlns:cx8="http://schemas.microsoft.com/office/drawing/2016/5/14/chartex" xmlns:mc="http://schemas.openxmlformats.org/markup-compatibility/2006" xmlns:aink="http://schemas.microsoft.com/office/drawing/2016/ink" xmlns:am3d="http://schemas.microsoft.com/office/drawing/2017/model3d" xmlns:o="urn:schemas-microsoft-com:office:office" xmlns:oel="http://schemas.microsoft.com/office/2019/extlst" xmlns:r="http://schemas.openxmlformats.org/officeDocument/2006/relationships" xmlns:m="http://schemas.openxmlformats.org/officeDocument/2006/math" xmlns:v="urn:schemas-microsoft-com:vml" xmlns:wp14="http://schemas.microsoft.com/office/word/2010/wordprocessingDrawing" xmlns:wp="http://schemas.openxmlformats.org/drawingml/2006/wordprocessingDrawing" xmlns:w10="urn:schemas-microsoft-com:office:word" xmlns:w="http://schemas.openxmlformats.org/wordprocessingml/2006/main" xmlns:w14="http://schemas.microsoft.com/office/word/2010/wordml" xmlns:w15="http://schemas.microsoft.com/office/word/2012/wordml" xmlns:w16cex="http://schemas.microsoft.com/office/word/2018/wordml/cex" xmlns:w16cid="http://schemas.microsoft.com/office/word/2016/wordml/cid" xmlns:w16="http://schemas.microsoft.com/office/word/2018/wordml" xmlns:w16sdtdh="http://schemas.microsoft.com/office/word/2020/wordml/sdtdatahash" xmlns:w16se="http://schemas.microsoft.com/office/word/2015/wordml/symex" xmlns:wpg="http://schemas.microsoft.com/office/word/2010/wordprocessingGroup" xmlns:wpi="http://schemas.microsoft.com/office/word/2010/wordprocessingInk" xmlns:wne="http://schemas.microsoft.com/office/word/2006/wordml" xmlns:wps="http://schemas.microsoft.com/office/word/2010/wordprocessingShape" mc:Ignorable="w14 w15 w16se w16cid w16 w16cex w16sdtdh wp14">
   <w:body>
     <w:p>
       <w:pPr>
@@ -46,20 +46,6 @@
           <w:color w:val="70AD47" w:themeColor="accent6"/>
         </w:rPr>
         <w:t>FJSchmidt292@gmail.com</w:t>
-      </w:r>
-    </w:p>
-    <w:p>
-      <w:pPr>
-        <w:spacing w:line="240" w:lineRule="auto"/>
-        <w:rPr>
-          <w:rFonts w:cstheme="minorHAnsi"/>
-        </w:rPr>
-      </w:pPr>
-      <w:r>
-        <w:rPr>
-          <w:rFonts w:cstheme="minorHAnsi"/>
-        </w:rPr>
-        <w:t xml:space="preserve">Currently a Software Support Representative with Foundation Software. Day to day tasks include providing support on the functions of the software and researching and testing specific set ups. Determines software issues and doing extensive testing within the software to determine bugs and work-arounds for those bugs. Currently enrolled in a full-stack development bootcamp offered through Case Western Reserve University. We employ AGILE testing practices in our bootcamp for cleaning up our own code as well as others. </w:t>
       </w:r>
     </w:p>
     <w:tbl>
@@ -77,7 +63,7 @@
       </w:tblGrid>
       <w:tr>
         <w:trPr>
-          <w:trHeight w:val="2475"/>
+          <w:trHeight w:val="1728"/>
         </w:trPr>
         <w:tc>
           <w:tcPr>
@@ -97,7 +83,131 @@
           <w:p>
             <w:pPr>
               <w:spacing w:after="0" w:line="240" w:lineRule="auto"/>
-              <w:ind w:left="360"/>
+              <w:rPr>
+                <w:rFonts w:ascii="Calibri" w:eastAsia="Calibri" w:hAnsi="Calibri" w:cs="Calibri"/>
+                <w:sz w:val="20"/>
+                <w:szCs w:val="20"/>
+              </w:rPr>
+            </w:pPr>
+            <w:r>
+              <w:rPr>
+                <w:rFonts w:ascii="Calibri" w:eastAsia="Calibri" w:hAnsi="Calibri" w:cs="Calibri"/>
+                <w:sz w:val="20"/>
+                <w:szCs w:val="20"/>
+              </w:rPr>
+              <w:t>Agile Testing.</w:t>
+            </w:r>
+          </w:p>
+          <w:p>
+            <w:pPr>
+              <w:spacing w:after="0" w:line="240" w:lineRule="auto"/>
+              <w:rPr>
+                <w:rFonts w:ascii="Calibri" w:eastAsia="Calibri" w:hAnsi="Calibri" w:cs="Calibri"/>
+                <w:sz w:val="20"/>
+                <w:szCs w:val="20"/>
+              </w:rPr>
+            </w:pPr>
+            <w:r>
+              <w:rPr>
+                <w:rFonts w:ascii="Calibri" w:eastAsia="Calibri" w:hAnsi="Calibri" w:cs="Calibri"/>
+                <w:sz w:val="20"/>
+                <w:szCs w:val="20"/>
+              </w:rPr>
+              <w:t>Jest.</w:t>
+            </w:r>
+          </w:p>
+          <w:p>
+            <w:pPr>
+              <w:spacing w:after="0" w:line="240" w:lineRule="auto"/>
+              <w:rPr>
+                <w:rFonts w:ascii="Calibri" w:eastAsia="Calibri" w:hAnsi="Calibri" w:cs="Calibri"/>
+                <w:sz w:val="20"/>
+                <w:szCs w:val="20"/>
+              </w:rPr>
+            </w:pPr>
+            <w:r>
+              <w:rPr>
+                <w:rFonts w:ascii="Calibri" w:eastAsia="Calibri" w:hAnsi="Calibri" w:cs="Calibri"/>
+                <w:sz w:val="20"/>
+                <w:szCs w:val="20"/>
+              </w:rPr>
+              <w:t>API Integration knowledge.</w:t>
+            </w:r>
+          </w:p>
+          <w:p>
+            <w:pPr>
+              <w:spacing w:after="0" w:line="240" w:lineRule="auto"/>
+              <w:rPr>
+                <w:rFonts w:ascii="Calibri" w:eastAsia="Calibri" w:hAnsi="Calibri" w:cs="Calibri"/>
+                <w:sz w:val="20"/>
+                <w:szCs w:val="20"/>
+              </w:rPr>
+            </w:pPr>
+            <w:r>
+              <w:rPr>
+                <w:rFonts w:ascii="Calibri" w:eastAsia="Calibri" w:hAnsi="Calibri" w:cs="Calibri"/>
+                <w:sz w:val="20"/>
+                <w:szCs w:val="20"/>
+              </w:rPr>
+              <w:t>RESTful API’s</w:t>
+            </w:r>
+            <w:r>
+              <w:rPr>
+                <w:rFonts w:ascii="Calibri" w:eastAsia="Calibri" w:hAnsi="Calibri" w:cs="Calibri"/>
+                <w:sz w:val="20"/>
+                <w:szCs w:val="20"/>
+              </w:rPr>
+              <w:t xml:space="preserve"> (utilization, maintenance, creation).</w:t>
+            </w:r>
+          </w:p>
+          <w:p>
+            <w:pPr>
+              <w:spacing w:after="0" w:line="240" w:lineRule="auto"/>
+              <w:rPr>
+                <w:rFonts w:ascii="Calibri" w:eastAsia="Calibri" w:hAnsi="Calibri" w:cs="Calibri"/>
+                <w:sz w:val="20"/>
+                <w:szCs w:val="20"/>
+              </w:rPr>
+            </w:pPr>
+            <w:r>
+              <w:rPr>
+                <w:rFonts w:ascii="Calibri" w:eastAsia="Calibri" w:hAnsi="Calibri" w:cs="Calibri"/>
+                <w:sz w:val="20"/>
+                <w:szCs w:val="20"/>
+              </w:rPr>
+              <w:t>HTML: Proficient.</w:t>
+            </w:r>
+          </w:p>
+          <w:p>
+            <w:pPr>
+              <w:spacing w:after="0" w:line="240" w:lineRule="auto"/>
+              <w:rPr>
+                <w:rFonts w:ascii="Calibri" w:eastAsia="Calibri" w:hAnsi="Calibri" w:cs="Calibri"/>
+                <w:sz w:val="20"/>
+                <w:szCs w:val="20"/>
+              </w:rPr>
+            </w:pPr>
+            <w:r>
+              <w:rPr>
+                <w:rFonts w:ascii="Calibri" w:eastAsia="Calibri" w:hAnsi="Calibri" w:cs="Calibri"/>
+                <w:sz w:val="20"/>
+                <w:szCs w:val="20"/>
+              </w:rPr>
+              <w:t>CSS: Proficient.</w:t>
+            </w:r>
+            <w:r>
+              <w:rPr>
+                <w:rFonts w:ascii="Calibri" w:eastAsia="Calibri" w:hAnsi="Calibri" w:cs="Calibri"/>
+                <w:sz w:val="20"/>
+                <w:szCs w:val="20"/>
+              </w:rPr>
+              <w:br/>
+              <w:t xml:space="preserve">JavaScript: Proficient. </w:t>
+            </w:r>
+          </w:p>
+          <w:p>
+            <w:pPr>
+              <w:spacing w:after="0" w:line="240" w:lineRule="auto"/>
               <w:rPr>
                 <w:rFonts w:ascii="Calibri" w:eastAsia="Calibri" w:hAnsi="Calibri" w:cs="Calibri"/>
                 <w:color w:val="595959"/>
@@ -105,293 +215,6 @@
                 <w:szCs w:val="20"/>
               </w:rPr>
             </w:pPr>
-            <w:r>
-              <w:rPr>
-                <w:rFonts w:ascii="Calibri" w:eastAsia="Calibri" w:hAnsi="Calibri" w:cs="Calibri"/>
-                <w:color w:val="595959"/>
-                <w:sz w:val="20"/>
-                <w:szCs w:val="20"/>
-              </w:rPr>
-              <w:t>-</w:t>
-            </w:r>
-            <w:r>
-              <w:rPr>
-                <w:rFonts w:ascii="Calibri" w:eastAsia="Calibri" w:hAnsi="Calibri" w:cs="Calibri"/>
-                <w:color w:val="595959"/>
-                <w:sz w:val="20"/>
-                <w:szCs w:val="20"/>
-              </w:rPr>
-              <w:t>Strong analytical skills</w:t>
-            </w:r>
-            <w:r>
-              <w:rPr>
-                <w:rFonts w:ascii="Calibri" w:eastAsia="Calibri" w:hAnsi="Calibri" w:cs="Calibri"/>
-                <w:color w:val="595959"/>
-                <w:sz w:val="20"/>
-                <w:szCs w:val="20"/>
-              </w:rPr>
-              <w:t>.</w:t>
-            </w:r>
-          </w:p>
-          <w:p>
-            <w:pPr>
-              <w:spacing w:after="0" w:line="240" w:lineRule="auto"/>
-              <w:ind w:left="360"/>
-              <w:rPr>
-                <w:rFonts w:ascii="Calibri" w:eastAsia="Calibri" w:hAnsi="Calibri" w:cs="Calibri"/>
-                <w:color w:val="595959"/>
-                <w:sz w:val="20"/>
-                <w:szCs w:val="20"/>
-              </w:rPr>
-            </w:pPr>
-            <w:r>
-              <w:rPr>
-                <w:rFonts w:ascii="Calibri" w:eastAsia="Calibri" w:hAnsi="Calibri" w:cs="Calibri"/>
-                <w:color w:val="595959"/>
-                <w:sz w:val="20"/>
-                <w:szCs w:val="20"/>
-              </w:rPr>
-              <w:t>-</w:t>
-            </w:r>
-            <w:r>
-              <w:rPr>
-                <w:rFonts w:ascii="Calibri" w:eastAsia="Calibri" w:hAnsi="Calibri" w:cs="Calibri"/>
-                <w:color w:val="595959"/>
-                <w:sz w:val="20"/>
-                <w:szCs w:val="20"/>
-              </w:rPr>
-              <w:t>Thorough testing and debugging skills</w:t>
-            </w:r>
-          </w:p>
-          <w:p>
-            <w:pPr>
-              <w:spacing w:after="0" w:line="240" w:lineRule="auto"/>
-              <w:ind w:left="360"/>
-              <w:rPr>
-                <w:rFonts w:ascii="Calibri" w:eastAsia="Calibri" w:hAnsi="Calibri" w:cs="Calibri"/>
-                <w:color w:val="595959"/>
-                <w:sz w:val="20"/>
-                <w:szCs w:val="20"/>
-              </w:rPr>
-            </w:pPr>
-            <w:r>
-              <w:rPr>
-                <w:rFonts w:ascii="Calibri" w:eastAsia="Calibri" w:hAnsi="Calibri" w:cs="Calibri"/>
-                <w:color w:val="595959"/>
-                <w:sz w:val="20"/>
-                <w:szCs w:val="20"/>
-              </w:rPr>
-              <w:t>-</w:t>
-            </w:r>
-            <w:r>
-              <w:rPr>
-                <w:rFonts w:ascii="Calibri" w:eastAsia="Calibri" w:hAnsi="Calibri" w:cs="Calibri"/>
-                <w:color w:val="595959"/>
-                <w:sz w:val="20"/>
-                <w:szCs w:val="20"/>
-              </w:rPr>
-              <w:t>Ex</w:t>
-            </w:r>
-            <w:r>
-              <w:rPr>
-                <w:rFonts w:ascii="Calibri" w:eastAsia="Calibri" w:hAnsi="Calibri" w:cs="Calibri"/>
-                <w:color w:val="595959"/>
-                <w:sz w:val="20"/>
-                <w:szCs w:val="20"/>
-              </w:rPr>
-              <w:t>perience in AGILE testing</w:t>
-            </w:r>
-          </w:p>
-          <w:p>
-            <w:pPr>
-              <w:spacing w:after="0" w:line="240" w:lineRule="auto"/>
-              <w:ind w:left="360"/>
-              <w:rPr>
-                <w:rFonts w:ascii="Calibri" w:eastAsia="Calibri" w:hAnsi="Calibri" w:cs="Calibri"/>
-                <w:color w:val="595959"/>
-                <w:sz w:val="20"/>
-                <w:szCs w:val="20"/>
-              </w:rPr>
-            </w:pPr>
-            <w:r>
-              <w:rPr>
-                <w:rFonts w:ascii="Calibri" w:eastAsia="Calibri" w:hAnsi="Calibri" w:cs="Calibri"/>
-                <w:color w:val="595959"/>
-                <w:sz w:val="20"/>
-                <w:szCs w:val="20"/>
-              </w:rPr>
-              <w:t>-</w:t>
-            </w:r>
-            <w:r>
-              <w:rPr>
-                <w:rFonts w:ascii="Calibri" w:eastAsia="Calibri" w:hAnsi="Calibri" w:cs="Calibri"/>
-                <w:color w:val="595959"/>
-                <w:sz w:val="20"/>
-                <w:szCs w:val="20"/>
-              </w:rPr>
-              <w:t>Experience with GIT command prompts</w:t>
-            </w:r>
-          </w:p>
-          <w:p>
-            <w:pPr>
-              <w:spacing w:after="0" w:line="240" w:lineRule="auto"/>
-              <w:ind w:left="360"/>
-              <w:rPr>
-                <w:rFonts w:ascii="Calibri" w:eastAsia="Calibri" w:hAnsi="Calibri" w:cs="Calibri"/>
-                <w:color w:val="595959"/>
-                <w:sz w:val="20"/>
-                <w:szCs w:val="20"/>
-              </w:rPr>
-            </w:pPr>
-            <w:r>
-              <w:rPr>
-                <w:rFonts w:ascii="Calibri" w:eastAsia="Calibri" w:hAnsi="Calibri" w:cs="Calibri"/>
-                <w:color w:val="595959"/>
-                <w:sz w:val="20"/>
-                <w:szCs w:val="20"/>
-              </w:rPr>
-              <w:t>-</w:t>
-            </w:r>
-            <w:r>
-              <w:rPr>
-                <w:rFonts w:ascii="Calibri" w:eastAsia="Calibri" w:hAnsi="Calibri" w:cs="Calibri"/>
-                <w:color w:val="595959"/>
-                <w:sz w:val="20"/>
-                <w:szCs w:val="20"/>
-              </w:rPr>
-              <w:t>Quick learner, adaptive to change</w:t>
-            </w:r>
-          </w:p>
-          <w:p>
-            <w:pPr>
-              <w:spacing w:after="0" w:line="240" w:lineRule="auto"/>
-              <w:ind w:left="360"/>
-              <w:rPr>
-                <w:rFonts w:ascii="Calibri" w:eastAsia="Calibri" w:hAnsi="Calibri" w:cs="Calibri"/>
-                <w:color w:val="595959"/>
-                <w:sz w:val="20"/>
-                <w:szCs w:val="20"/>
-              </w:rPr>
-            </w:pPr>
-            <w:r>
-              <w:rPr>
-                <w:rFonts w:ascii="Calibri" w:eastAsia="Calibri" w:hAnsi="Calibri" w:cs="Calibri"/>
-                <w:color w:val="595959"/>
-                <w:sz w:val="20"/>
-                <w:szCs w:val="20"/>
-              </w:rPr>
-              <w:t>-</w:t>
-            </w:r>
-            <w:r>
-              <w:rPr>
-                <w:rFonts w:ascii="Calibri" w:eastAsia="Calibri" w:hAnsi="Calibri" w:cs="Calibri"/>
-                <w:color w:val="595959"/>
-                <w:sz w:val="20"/>
-                <w:szCs w:val="20"/>
-              </w:rPr>
-              <w:t>Work very well under pressure</w:t>
-            </w:r>
-          </w:p>
-          <w:p>
-            <w:pPr>
-              <w:spacing w:after="0" w:line="240" w:lineRule="auto"/>
-              <w:ind w:left="360"/>
-              <w:rPr>
-                <w:rFonts w:ascii="Calibri" w:eastAsia="Calibri" w:hAnsi="Calibri" w:cs="Calibri"/>
-                <w:color w:val="595959"/>
-                <w:sz w:val="20"/>
-                <w:szCs w:val="20"/>
-              </w:rPr>
-            </w:pPr>
-            <w:r>
-              <w:rPr>
-                <w:rFonts w:ascii="Calibri" w:eastAsia="Calibri" w:hAnsi="Calibri" w:cs="Calibri"/>
-                <w:color w:val="595959"/>
-                <w:sz w:val="20"/>
-                <w:szCs w:val="20"/>
-              </w:rPr>
-              <w:t>-</w:t>
-            </w:r>
-            <w:r>
-              <w:rPr>
-                <w:rFonts w:ascii="Calibri" w:eastAsia="Calibri" w:hAnsi="Calibri" w:cs="Calibri"/>
-                <w:color w:val="595959"/>
-                <w:sz w:val="20"/>
-                <w:szCs w:val="20"/>
-              </w:rPr>
-              <w:t>Takes direction well</w:t>
-            </w:r>
-          </w:p>
-          <w:p>
-            <w:pPr>
-              <w:spacing w:after="0" w:line="240" w:lineRule="auto"/>
-              <w:ind w:left="360"/>
-              <w:rPr>
-                <w:rFonts w:ascii="Calibri" w:eastAsia="Calibri" w:hAnsi="Calibri" w:cs="Calibri"/>
-                <w:color w:val="595959"/>
-                <w:sz w:val="20"/>
-                <w:szCs w:val="20"/>
-              </w:rPr>
-            </w:pPr>
-            <w:r>
-              <w:rPr>
-                <w:rFonts w:ascii="Calibri" w:eastAsia="Calibri" w:hAnsi="Calibri" w:cs="Calibri"/>
-                <w:color w:val="595959"/>
-                <w:sz w:val="20"/>
-                <w:szCs w:val="20"/>
-              </w:rPr>
-              <w:t>-</w:t>
-            </w:r>
-            <w:r>
-              <w:rPr>
-                <w:rFonts w:ascii="Calibri" w:eastAsia="Calibri" w:hAnsi="Calibri" w:cs="Calibri"/>
-                <w:color w:val="595959"/>
-                <w:sz w:val="20"/>
-                <w:szCs w:val="20"/>
-              </w:rPr>
-              <w:t>Capable and comfortable with thinking out of the box</w:t>
-            </w:r>
-          </w:p>
-          <w:p>
-            <w:pPr>
-              <w:spacing w:after="0" w:line="240" w:lineRule="auto"/>
-              <w:ind w:left="360"/>
-              <w:rPr>
-                <w:rFonts w:ascii="Calibri" w:eastAsia="Calibri" w:hAnsi="Calibri" w:cs="Calibri"/>
-                <w:color w:val="595959"/>
-                <w:sz w:val="20"/>
-                <w:szCs w:val="20"/>
-              </w:rPr>
-            </w:pPr>
-            <w:r>
-              <w:rPr>
-                <w:rFonts w:ascii="Calibri" w:eastAsia="Calibri" w:hAnsi="Calibri" w:cs="Calibri"/>
-                <w:color w:val="595959"/>
-                <w:sz w:val="20"/>
-                <w:szCs w:val="20"/>
-              </w:rPr>
-              <w:t xml:space="preserve">-Customer </w:t>
-            </w:r>
-            <w:proofErr w:type="gramStart"/>
-            <w:r>
-              <w:rPr>
-                <w:rFonts w:ascii="Calibri" w:eastAsia="Calibri" w:hAnsi="Calibri" w:cs="Calibri"/>
-                <w:color w:val="595959"/>
-                <w:sz w:val="20"/>
-                <w:szCs w:val="20"/>
-              </w:rPr>
-              <w:t>service oriented</w:t>
-            </w:r>
-            <w:proofErr w:type="gramEnd"/>
-            <w:r>
-              <w:rPr>
-                <w:rFonts w:ascii="Calibri" w:eastAsia="Calibri" w:hAnsi="Calibri" w:cs="Calibri"/>
-                <w:color w:val="595959"/>
-                <w:sz w:val="20"/>
-                <w:szCs w:val="20"/>
-              </w:rPr>
-              <w:t xml:space="preserve"> software support</w:t>
-            </w:r>
           </w:p>
         </w:tc>
         <w:tc>
@@ -412,311 +235,6 @@
           <w:p>
             <w:pPr>
               <w:spacing w:after="0" w:line="240" w:lineRule="auto"/>
-              <w:ind w:left="58"/>
-              <w:rPr>
-                <w:rFonts w:ascii="Calibri" w:eastAsia="Calibri" w:hAnsi="Calibri" w:cs="Calibri"/>
-                <w:color w:val="595959"/>
-                <w:sz w:val="20"/>
-                <w:szCs w:val="20"/>
-              </w:rPr>
-            </w:pPr>
-            <w:r>
-              <w:rPr>
-                <w:rFonts w:ascii="Calibri" w:eastAsia="Calibri" w:hAnsi="Calibri" w:cs="Calibri"/>
-                <w:color w:val="595959"/>
-                <w:sz w:val="20"/>
-                <w:szCs w:val="20"/>
-              </w:rPr>
-              <w:t>-Efficient communicator</w:t>
-            </w:r>
-            <w:r>
-              <w:rPr>
-                <w:rFonts w:ascii="Calibri" w:eastAsia="Calibri" w:hAnsi="Calibri" w:cs="Calibri"/>
-                <w:color w:val="595959"/>
-                <w:sz w:val="20"/>
-                <w:szCs w:val="20"/>
-              </w:rPr>
-              <w:br/>
-              <w:t>-</w:t>
-            </w:r>
-            <w:r>
-              <w:rPr>
-                <w:rFonts w:ascii="Calibri" w:eastAsia="Calibri" w:hAnsi="Calibri" w:cs="Calibri"/>
-                <w:color w:val="595959"/>
-                <w:sz w:val="20"/>
-                <w:szCs w:val="20"/>
-              </w:rPr>
-              <w:t>Open to new ideas and concepts</w:t>
-            </w:r>
-          </w:p>
-          <w:p>
-            <w:pPr>
-              <w:spacing w:after="0" w:line="240" w:lineRule="auto"/>
-              <w:ind w:left="58"/>
-              <w:rPr>
-                <w:rFonts w:ascii="Calibri" w:eastAsia="Calibri" w:hAnsi="Calibri" w:cs="Calibri"/>
-                <w:color w:val="595959"/>
-                <w:sz w:val="20"/>
-                <w:szCs w:val="20"/>
-              </w:rPr>
-            </w:pPr>
-            <w:r>
-              <w:rPr>
-                <w:rFonts w:ascii="Calibri" w:eastAsia="Calibri" w:hAnsi="Calibri" w:cs="Calibri"/>
-                <w:color w:val="595959"/>
-                <w:sz w:val="20"/>
-                <w:szCs w:val="20"/>
-              </w:rPr>
-              <w:t>-</w:t>
-            </w:r>
-            <w:r>
-              <w:rPr>
-                <w:rFonts w:ascii="Calibri" w:eastAsia="Calibri" w:hAnsi="Calibri" w:cs="Calibri"/>
-                <w:color w:val="595959"/>
-                <w:sz w:val="20"/>
-                <w:szCs w:val="20"/>
-              </w:rPr>
-              <w:t>Extremely proficient in Microsoft suite</w:t>
-            </w:r>
-            <w:r>
-              <w:rPr>
-                <w:rFonts w:ascii="Calibri" w:eastAsia="Calibri" w:hAnsi="Calibri" w:cs="Calibri"/>
-                <w:color w:val="595959"/>
-                <w:sz w:val="20"/>
-                <w:szCs w:val="20"/>
-              </w:rPr>
-              <w:t>.</w:t>
-            </w:r>
-          </w:p>
-          <w:p>
-            <w:pPr>
-              <w:spacing w:after="0" w:line="240" w:lineRule="auto"/>
-              <w:ind w:left="58"/>
-              <w:rPr>
-                <w:rFonts w:ascii="Calibri" w:eastAsia="Calibri" w:hAnsi="Calibri" w:cs="Calibri"/>
-                <w:color w:val="595959"/>
-                <w:sz w:val="20"/>
-                <w:szCs w:val="20"/>
-              </w:rPr>
-            </w:pPr>
-            <w:r>
-              <w:rPr>
-                <w:rFonts w:ascii="Calibri" w:eastAsia="Calibri" w:hAnsi="Calibri" w:cs="Calibri"/>
-                <w:color w:val="595959"/>
-                <w:sz w:val="20"/>
-                <w:szCs w:val="20"/>
-              </w:rPr>
-              <w:t>-</w:t>
-            </w:r>
-            <w:r>
-              <w:rPr>
-                <w:rFonts w:ascii="Calibri" w:eastAsia="Calibri" w:hAnsi="Calibri" w:cs="Calibri"/>
-                <w:color w:val="595959"/>
-                <w:sz w:val="20"/>
-                <w:szCs w:val="20"/>
-              </w:rPr>
-              <w:t>Creative, focused, and trainable</w:t>
-            </w:r>
-            <w:r>
-              <w:rPr>
-                <w:rFonts w:ascii="Calibri" w:eastAsia="Calibri" w:hAnsi="Calibri" w:cs="Calibri"/>
-                <w:color w:val="595959"/>
-                <w:sz w:val="20"/>
-                <w:szCs w:val="20"/>
-              </w:rPr>
-              <w:t>.</w:t>
-            </w:r>
-          </w:p>
-          <w:p>
-            <w:pPr>
-              <w:spacing w:after="0" w:line="240" w:lineRule="auto"/>
-              <w:ind w:left="58"/>
-              <w:rPr>
-                <w:rFonts w:ascii="Calibri" w:eastAsia="Calibri" w:hAnsi="Calibri" w:cs="Calibri"/>
-                <w:color w:val="595959"/>
-                <w:sz w:val="20"/>
-                <w:szCs w:val="20"/>
-              </w:rPr>
-            </w:pPr>
-            <w:r>
-              <w:rPr>
-                <w:rFonts w:ascii="Calibri" w:eastAsia="Calibri" w:hAnsi="Calibri" w:cs="Calibri"/>
-                <w:color w:val="595959"/>
-                <w:sz w:val="20"/>
-                <w:szCs w:val="20"/>
-              </w:rPr>
-              <w:t>-</w:t>
-            </w:r>
-            <w:r>
-              <w:rPr>
-                <w:rFonts w:ascii="Calibri" w:eastAsia="Calibri" w:hAnsi="Calibri" w:cs="Calibri"/>
-                <w:color w:val="595959"/>
-                <w:sz w:val="20"/>
-                <w:szCs w:val="20"/>
-              </w:rPr>
-              <w:t>Solid decision maker with very good</w:t>
-            </w:r>
-            <w:r>
-              <w:rPr>
-                <w:rFonts w:ascii="Calibri" w:eastAsia="Calibri" w:hAnsi="Calibri" w:cs="Calibri"/>
-                <w:color w:val="595959"/>
-                <w:sz w:val="20"/>
-                <w:szCs w:val="20"/>
-              </w:rPr>
-              <w:t xml:space="preserve"> </w:t>
-            </w:r>
-            <w:r>
-              <w:rPr>
-                <w:rFonts w:ascii="Calibri" w:eastAsia="Calibri" w:hAnsi="Calibri" w:cs="Calibri"/>
-                <w:color w:val="595959"/>
-                <w:sz w:val="20"/>
-                <w:szCs w:val="20"/>
-              </w:rPr>
-              <w:t>judgement</w:t>
-            </w:r>
-            <w:r>
-              <w:rPr>
-                <w:rFonts w:ascii="Calibri" w:eastAsia="Calibri" w:hAnsi="Calibri" w:cs="Calibri"/>
-                <w:color w:val="595959"/>
-                <w:sz w:val="20"/>
-                <w:szCs w:val="20"/>
-              </w:rPr>
-              <w:t>.</w:t>
-            </w:r>
-          </w:p>
-          <w:p>
-            <w:pPr>
-              <w:spacing w:after="0" w:line="240" w:lineRule="auto"/>
-              <w:ind w:left="58"/>
-              <w:rPr>
-                <w:rFonts w:ascii="Calibri" w:eastAsia="Calibri" w:hAnsi="Calibri" w:cs="Calibri"/>
-                <w:color w:val="595959"/>
-                <w:sz w:val="20"/>
-                <w:szCs w:val="20"/>
-              </w:rPr>
-            </w:pPr>
-            <w:r>
-              <w:rPr>
-                <w:rFonts w:ascii="Calibri" w:eastAsia="Calibri" w:hAnsi="Calibri" w:cs="Calibri"/>
-                <w:color w:val="595959"/>
-                <w:sz w:val="20"/>
-                <w:szCs w:val="20"/>
-              </w:rPr>
-              <w:t>-</w:t>
-            </w:r>
-            <w:r>
-              <w:rPr>
-                <w:rFonts w:ascii="Calibri" w:eastAsia="Calibri" w:hAnsi="Calibri" w:cs="Calibri"/>
-                <w:color w:val="595959"/>
-                <w:sz w:val="20"/>
-                <w:szCs w:val="20"/>
-              </w:rPr>
-              <w:t>An acute eye for details</w:t>
-            </w:r>
-            <w:r>
-              <w:rPr>
-                <w:rFonts w:ascii="Calibri" w:eastAsia="Calibri" w:hAnsi="Calibri" w:cs="Calibri"/>
-                <w:color w:val="595959"/>
-                <w:sz w:val="20"/>
-                <w:szCs w:val="20"/>
-              </w:rPr>
-              <w:t>.</w:t>
-            </w:r>
-          </w:p>
-          <w:p>
-            <w:pPr>
-              <w:spacing w:after="0" w:line="240" w:lineRule="auto"/>
-              <w:ind w:left="58"/>
-              <w:rPr>
-                <w:rFonts w:ascii="Calibri" w:eastAsia="Calibri" w:hAnsi="Calibri" w:cs="Calibri"/>
-                <w:color w:val="595959"/>
-                <w:sz w:val="20"/>
-                <w:szCs w:val="20"/>
-              </w:rPr>
-            </w:pPr>
-            <w:r>
-              <w:rPr>
-                <w:rFonts w:ascii="Calibri" w:eastAsia="Calibri" w:hAnsi="Calibri" w:cs="Calibri"/>
-                <w:color w:val="595959"/>
-                <w:sz w:val="20"/>
-                <w:szCs w:val="20"/>
-              </w:rPr>
-              <w:t>-</w:t>
-            </w:r>
-            <w:r>
-              <w:rPr>
-                <w:rFonts w:ascii="Calibri" w:eastAsia="Calibri" w:hAnsi="Calibri" w:cs="Calibri"/>
-                <w:color w:val="595959"/>
-                <w:sz w:val="20"/>
-                <w:szCs w:val="20"/>
-              </w:rPr>
-              <w:t>A mind for critical thinking</w:t>
-            </w:r>
-          </w:p>
-          <w:p>
-            <w:pPr>
-              <w:spacing w:after="0" w:line="240" w:lineRule="auto"/>
-              <w:ind w:left="58"/>
-              <w:rPr>
-                <w:rFonts w:ascii="Calibri" w:eastAsia="Calibri" w:hAnsi="Calibri" w:cs="Calibri"/>
-                <w:color w:val="404040" w:themeColor="text1" w:themeTint="BF"/>
-                <w:sz w:val="20"/>
-                <w:szCs w:val="20"/>
-              </w:rPr>
-            </w:pPr>
-            <w:r>
-              <w:rPr>
-                <w:rFonts w:ascii="Calibri" w:eastAsia="Calibri" w:hAnsi="Calibri" w:cs="Calibri"/>
-                <w:color w:val="404040" w:themeColor="text1" w:themeTint="BF"/>
-                <w:sz w:val="20"/>
-                <w:szCs w:val="20"/>
-              </w:rPr>
-              <w:t>-</w:t>
-            </w:r>
-            <w:r>
-              <w:rPr>
-                <w:rFonts w:ascii="Calibri" w:eastAsia="Calibri" w:hAnsi="Calibri" w:cs="Calibri"/>
-                <w:color w:val="404040" w:themeColor="text1" w:themeTint="BF"/>
-                <w:sz w:val="20"/>
-                <w:szCs w:val="20"/>
-              </w:rPr>
-              <w:t>Driven self-teacher who loves new subject matter</w:t>
-            </w:r>
-          </w:p>
-          <w:p>
-            <w:pPr>
-              <w:spacing w:after="0" w:line="240" w:lineRule="auto"/>
-              <w:ind w:left="58"/>
-              <w:rPr>
-                <w:rFonts w:ascii="Calibri" w:eastAsia="Calibri" w:hAnsi="Calibri" w:cs="Calibri"/>
-                <w:color w:val="404040" w:themeColor="text1" w:themeTint="BF"/>
-                <w:sz w:val="20"/>
-                <w:szCs w:val="20"/>
-              </w:rPr>
-            </w:pPr>
-            <w:r>
-              <w:rPr>
-                <w:rFonts w:ascii="Calibri" w:eastAsia="Calibri" w:hAnsi="Calibri" w:cs="Calibri"/>
-                <w:color w:val="404040" w:themeColor="text1" w:themeTint="BF"/>
-                <w:sz w:val="20"/>
-                <w:szCs w:val="20"/>
-              </w:rPr>
-              <w:t>-</w:t>
-            </w:r>
-            <w:r>
-              <w:rPr>
-                <w:rFonts w:ascii="Calibri" w:eastAsia="Calibri" w:hAnsi="Calibri" w:cs="Calibri"/>
-                <w:color w:val="404040" w:themeColor="text1" w:themeTint="BF"/>
-                <w:sz w:val="20"/>
-                <w:szCs w:val="20"/>
-              </w:rPr>
-              <w:t>Excellent verbal and written communication</w:t>
-            </w:r>
-          </w:p>
-          <w:p>
-            <w:pPr>
-              <w:spacing w:after="0" w:line="240" w:lineRule="auto"/>
-              <w:ind w:left="58"/>
               <w:rPr>
                 <w:rFonts w:ascii="Calibri" w:eastAsia="Calibri" w:hAnsi="Calibri" w:cs="Calibri"/>
                 <w:sz w:val="20"/>
@@ -726,20 +244,118 @@
             <w:r>
               <w:rPr>
                 <w:rFonts w:ascii="Calibri" w:eastAsia="Calibri" w:hAnsi="Calibri" w:cs="Calibri"/>
-                <w:color w:val="404040" w:themeColor="text1" w:themeTint="BF"/>
                 <w:sz w:val="20"/>
                 <w:szCs w:val="20"/>
               </w:rPr>
-              <w:t>-</w:t>
+              <w:t>MERN Stack.</w:t>
             </w:r>
+          </w:p>
+          <w:p>
+            <w:pPr>
+              <w:spacing w:after="0" w:line="240" w:lineRule="auto"/>
+              <w:rPr>
+                <w:rFonts w:ascii="Calibri" w:eastAsia="Calibri" w:hAnsi="Calibri" w:cs="Calibri"/>
+                <w:sz w:val="20"/>
+                <w:szCs w:val="20"/>
+              </w:rPr>
+            </w:pPr>
             <w:r>
               <w:rPr>
                 <w:rFonts w:ascii="Calibri" w:eastAsia="Calibri" w:hAnsi="Calibri" w:cs="Calibri"/>
-                <w:color w:val="404040" w:themeColor="text1" w:themeTint="BF"/>
                 <w:sz w:val="20"/>
                 <w:szCs w:val="20"/>
               </w:rPr>
-              <w:t>HTML, CSS, JavaScript</w:t>
+              <w:t>SQL: Intermediate.</w:t>
+            </w:r>
+          </w:p>
+          <w:p>
+            <w:pPr>
+              <w:spacing w:after="0" w:line="240" w:lineRule="auto"/>
+              <w:rPr>
+                <w:rFonts w:ascii="Calibri" w:eastAsia="Calibri" w:hAnsi="Calibri" w:cs="Calibri"/>
+                <w:sz w:val="20"/>
+                <w:szCs w:val="20"/>
+              </w:rPr>
+            </w:pPr>
+            <w:r>
+              <w:rPr>
+                <w:rFonts w:ascii="Calibri" w:eastAsia="Calibri" w:hAnsi="Calibri" w:cs="Calibri"/>
+                <w:sz w:val="20"/>
+                <w:szCs w:val="20"/>
+              </w:rPr>
+              <w:t>Express: Proficient.</w:t>
+            </w:r>
+          </w:p>
+          <w:p>
+            <w:pPr>
+              <w:spacing w:after="0" w:line="240" w:lineRule="auto"/>
+              <w:rPr>
+                <w:rFonts w:ascii="Calibri" w:eastAsia="Calibri" w:hAnsi="Calibri" w:cs="Calibri"/>
+                <w:sz w:val="20"/>
+                <w:szCs w:val="20"/>
+              </w:rPr>
+            </w:pPr>
+            <w:r>
+              <w:rPr>
+                <w:rFonts w:ascii="Calibri" w:eastAsia="Calibri" w:hAnsi="Calibri" w:cs="Calibri"/>
+                <w:sz w:val="20"/>
+                <w:szCs w:val="20"/>
+              </w:rPr>
+              <w:t>React: Intermediate.</w:t>
+            </w:r>
+          </w:p>
+          <w:p>
+            <w:pPr>
+              <w:spacing w:after="0" w:line="240" w:lineRule="auto"/>
+              <w:rPr>
+                <w:rFonts w:ascii="Calibri" w:eastAsia="Calibri" w:hAnsi="Calibri" w:cs="Calibri"/>
+                <w:sz w:val="20"/>
+                <w:szCs w:val="20"/>
+              </w:rPr>
+            </w:pPr>
+            <w:r>
+              <w:rPr>
+                <w:rFonts w:ascii="Calibri" w:eastAsia="Calibri" w:hAnsi="Calibri" w:cs="Calibri"/>
+                <w:sz w:val="20"/>
+                <w:szCs w:val="20"/>
+              </w:rPr>
+              <w:t>Handlebars: Proficient.</w:t>
+            </w:r>
+          </w:p>
+          <w:p>
+            <w:pPr>
+              <w:spacing w:after="0" w:line="240" w:lineRule="auto"/>
+              <w:rPr>
+                <w:rFonts w:ascii="Calibri" w:eastAsia="Calibri" w:hAnsi="Calibri" w:cs="Calibri"/>
+                <w:sz w:val="20"/>
+                <w:szCs w:val="20"/>
+              </w:rPr>
+            </w:pPr>
+            <w:r>
+              <w:rPr>
+                <w:rFonts w:ascii="Calibri" w:eastAsia="Calibri" w:hAnsi="Calibri" w:cs="Calibri"/>
+                <w:sz w:val="20"/>
+                <w:szCs w:val="20"/>
+              </w:rPr>
+              <w:t>MongoDB: Proficient.</w:t>
+            </w:r>
+          </w:p>
+          <w:p>
+            <w:pPr>
+              <w:spacing w:after="0" w:line="240" w:lineRule="auto"/>
+              <w:rPr>
+                <w:rFonts w:ascii="Calibri" w:eastAsia="Calibri" w:hAnsi="Calibri" w:cs="Calibri"/>
+                <w:sz w:val="20"/>
+                <w:szCs w:val="20"/>
+              </w:rPr>
+            </w:pPr>
+            <w:r>
+              <w:rPr>
+                <w:rFonts w:ascii="Calibri" w:eastAsia="Calibri" w:hAnsi="Calibri" w:cs="Calibri"/>
+                <w:sz w:val="20"/>
+                <w:szCs w:val="20"/>
+              </w:rPr>
+              <w:t>Node: Proficient.</w:t>
             </w:r>
           </w:p>
         </w:tc>
@@ -758,12 +374,59 @@
         <w:spacing w:line="240" w:lineRule="auto"/>
         <w:rPr>
           <w:rFonts w:cstheme="minorHAnsi"/>
+          <w:sz w:val="20"/>
+          <w:szCs w:val="20"/>
+        </w:rPr>
+      </w:pPr>
+      <w:r>
+        <w:rPr>
+          <w:rFonts w:cstheme="minorHAnsi"/>
           <w:b/>
           <w:bCs/>
           <w:color w:val="70AD47" w:themeColor="accent6"/>
           <w:sz w:val="24"/>
           <w:szCs w:val="24"/>
         </w:rPr>
+        <w:t>BIO</w:t>
+      </w:r>
+      <w:r>
+        <w:rPr>
+          <w:rFonts w:cstheme="minorHAnsi"/>
+          <w:sz w:val="20"/>
+          <w:szCs w:val="20"/>
+        </w:rPr>
+        <w:t xml:space="preserve"> </w:t>
+      </w:r>
+    </w:p>
+    <w:p>
+      <w:pPr>
+        <w:spacing w:line="240" w:lineRule="auto"/>
+        <w:rPr>
+          <w:rFonts w:cstheme="minorHAnsi"/>
+          <w:sz w:val="20"/>
+          <w:szCs w:val="20"/>
+        </w:rPr>
+      </w:pPr>
+      <w:r>
+        <w:rPr>
+          <w:rFonts w:cstheme="minorHAnsi"/>
+          <w:sz w:val="20"/>
+          <w:szCs w:val="20"/>
+        </w:rPr>
+        <w:t>I’m a graduate of The University of Akron with a BA in English and the Graduate of a Certification program offered through Case Western University for Full Stack Web Development. I’m a self-starter and a hard worker who is focused on deadlines. Team Player. I am proficient in resolving merge conflicts and training in GitHub as a collaborative tool. Proficient in following user stories and developing styles based on client specifications. I am proficient in reading Docs and parsing information for use in current or new applications. I’m also proficient in creating functions that serve a purpose and abstracting those functions, in line with the paradigm of Object-Oriented Programming.</w:t>
+      </w:r>
+    </w:p>
+    <w:p>
+      <w:pPr>
+        <w:spacing w:line="240" w:lineRule="auto"/>
+        <w:rPr>
+          <w:rFonts w:cstheme="minorHAnsi"/>
+          <w:b/>
+          <w:bCs/>
+          <w:color w:val="70AD47" w:themeColor="accent6"/>
+          <w:sz w:val="24"/>
+          <w:szCs w:val="24"/>
+        </w:rPr>
       </w:pPr>
       <w:r>
         <w:rPr>
@@ -774,7 +437,18 @@
           <w:sz w:val="20"/>
           <w:szCs w:val="20"/>
         </w:rPr>
-        <w:t>CLIENT SERVICES REPRESENTATIVE-NOVEMBER 2020 – CURRENT</w:t>
+        <w:t xml:space="preserve">CLIENT SERVICES REPRESENTATIVE-NOVEMBER 2020 – </w:t>
+      </w:r>
+      <w:r>
+        <w:rPr>
+          <w:rFonts w:cstheme="minorHAnsi"/>
+          <w:b/>
+          <w:bCs/>
+          <w:color w:val="808080" w:themeColor="background1" w:themeShade="80"/>
+          <w:sz w:val="20"/>
+          <w:szCs w:val="20"/>
+        </w:rPr>
+        <w:t>April 2022</w:t>
       </w:r>
       <w:r>
         <w:rPr>
@@ -1044,7 +718,19 @@
         <w:rPr>
           <w:rFonts w:cstheme="minorHAnsi"/>
         </w:rPr>
-        <w:t>Responsible for cultivating warm leads for clients</w:t>
+        <w:t xml:space="preserve">Responsible for </w:t>
+      </w:r>
+      <w:r>
+        <w:rPr>
+          <w:rFonts w:cstheme="minorHAnsi"/>
+        </w:rPr>
+        <w:t>producing</w:t>
+      </w:r>
+      <w:r>
+        <w:rPr>
+          <w:rFonts w:cstheme="minorHAnsi"/>
+        </w:rPr>
+        <w:t xml:space="preserve"> warm leads for clients</w:t>
       </w:r>
     </w:p>
     <w:p>
@@ -1427,7 +1113,25 @@
         <w:rPr>
           <w:rFonts w:cstheme="minorHAnsi"/>
         </w:rPr>
-        <w:t>Worked to analyze written works and repurpose the information to serve my needs.</w:t>
+        <w:t xml:space="preserve">Worked to </w:t>
+      </w:r>
+      <w:r>
+        <w:rPr>
+          <w:rFonts w:cstheme="minorHAnsi"/>
+        </w:rPr>
+        <w:t>parse</w:t>
+      </w:r>
+      <w:r>
+        <w:rPr>
+          <w:rFonts w:cstheme="minorHAnsi"/>
+        </w:rPr>
+        <w:t xml:space="preserve"> written works and repurpose the information t</w:t>
+      </w:r>
+      <w:r>
+        <w:rPr>
+          <w:rFonts w:cstheme="minorHAnsi"/>
+        </w:rPr>
+        <w:t>o meet a pre-determined end goal</w:t>
       </w:r>
     </w:p>
     <w:p>
@@ -1471,6 +1175,25 @@
         <w:rPr>
           <w:rFonts w:cstheme="minorHAnsi"/>
         </w:rPr>
+        <w:t xml:space="preserve">Learned the art of learning as a skill, </w:t>
+      </w:r>
+    </w:p>
+    <w:p>
+      <w:pPr>
+        <w:pStyle w:val="ListParagraph"/>
+        <w:numPr>
+          <w:ilvl w:val="0"/>
+          <w:numId w:val="9"/>
+        </w:numPr>
+        <w:spacing w:line="240" w:lineRule="auto"/>
+        <w:rPr>
+          <w:rFonts w:cstheme="minorHAnsi"/>
+        </w:rPr>
+      </w:pPr>
+      <w:r>
+        <w:rPr>
+          <w:rFonts w:cstheme="minorHAnsi"/>
+        </w:rPr>
         <w:t>Worked on many presentations and lead group discussions</w:t>
       </w:r>
     </w:p>
@@ -1495,7 +1218,51 @@
           <w:sz w:val="24"/>
           <w:szCs w:val="24"/>
         </w:rPr>
-        <w:t>CASE WESTERN RESERVE UNIVERSITY BOOT CAMP- FEB 2022 – JULY 2022</w:t>
+        <w:t>CASE WESTERN RESERVE UNIVERSITY</w:t>
+      </w:r>
+      <w:r>
+        <w:rPr>
+          <w:rFonts w:cstheme="minorHAnsi"/>
+          <w:b/>
+          <w:bCs/>
+          <w:color w:val="70AD47" w:themeColor="accent6"/>
+          <w:sz w:val="24"/>
+          <w:szCs w:val="24"/>
+        </w:rPr>
+        <w:t xml:space="preserve"> FULLSTACK</w:t>
+      </w:r>
+      <w:r>
+        <w:rPr>
+          <w:rFonts w:cstheme="minorHAnsi"/>
+          <w:b/>
+          <w:bCs/>
+          <w:color w:val="70AD47" w:themeColor="accent6"/>
+          <w:sz w:val="24"/>
+          <w:szCs w:val="24"/>
+        </w:rPr>
+        <w:t xml:space="preserve"> BOOT CAMP- FEB 2022 – </w:t>
+      </w:r>
+      <w:r>
+        <w:rPr>
+          <w:rFonts w:cstheme="minorHAnsi"/>
+          <w:b/>
+          <w:bCs/>
+          <w:color w:val="70AD47" w:themeColor="accent6"/>
+          <w:sz w:val="24"/>
+          <w:szCs w:val="24"/>
+        </w:rPr>
+        <w:t>AUGUST</w:t>
+      </w:r>
+      <w:r>
+        <w:rPr>
+          <w:rFonts w:cstheme="minorHAnsi"/>
+          <w:b/>
+          <w:bCs/>
+          <w:color w:val="70AD47" w:themeColor="accent6"/>
+          <w:sz w:val="24"/>
+          <w:szCs w:val="24"/>
+        </w:rPr>
+        <w:t xml:space="preserve"> 2022</w:t>
       </w:r>
     </w:p>
     <w:p>
@@ -1596,7 +1363,84 @@
           <w:sz w:val="20"/>
           <w:szCs w:val="20"/>
         </w:rPr>
-        <w:t>OOP, Third-party API’s and building API’s, GIT command lines and testing and merging through GIT.</w:t>
+        <w:t xml:space="preserve">OOP, Third-party API’s and building API’s, </w:t>
+      </w:r>
+      <w:r>
+        <w:rPr>
+          <w:rFonts w:cstheme="minorHAnsi"/>
+          <w:sz w:val="20"/>
+          <w:szCs w:val="20"/>
+        </w:rPr>
+        <w:t>GitHub Practices and team-oriented training.</w:t>
+      </w:r>
+    </w:p>
+    <w:p>
+      <w:pPr>
+        <w:pStyle w:val="ListParagraph"/>
+        <w:numPr>
+          <w:ilvl w:val="0"/>
+          <w:numId w:val="13"/>
+        </w:numPr>
+        <w:spacing w:line="240" w:lineRule="auto"/>
+        <w:rPr>
+          <w:rFonts w:cstheme="minorHAnsi"/>
+          <w:sz w:val="20"/>
+          <w:szCs w:val="20"/>
+        </w:rPr>
+      </w:pPr>
+      <w:r>
+        <w:rPr>
+          <w:rFonts w:cstheme="minorHAnsi"/>
+          <w:sz w:val="20"/>
+          <w:szCs w:val="20"/>
+        </w:rPr>
+        <w:t>Operated in a mock-business scenario, listening to user-stories and following pull-request protocol.</w:t>
+      </w:r>
+    </w:p>
+    <w:p>
+      <w:pPr>
+        <w:pStyle w:val="ListParagraph"/>
+        <w:numPr>
+          <w:ilvl w:val="0"/>
+          <w:numId w:val="13"/>
+        </w:numPr>
+        <w:spacing w:line="240" w:lineRule="auto"/>
+        <w:rPr>
+          <w:rFonts w:cstheme="minorHAnsi"/>
+          <w:sz w:val="20"/>
+          <w:szCs w:val="20"/>
+        </w:rPr>
+      </w:pPr>
+      <w:r>
+        <w:rPr>
+          <w:rFonts w:cstheme="minorHAnsi"/>
+          <w:sz w:val="20"/>
+          <w:szCs w:val="20"/>
+        </w:rPr>
+        <w:t>Teamwork focused bootcamp that taught the essentials of web-development</w:t>
+      </w:r>
+    </w:p>
+    <w:p>
+      <w:pPr>
+        <w:pStyle w:val="ListParagraph"/>
+        <w:numPr>
+          <w:ilvl w:val="0"/>
+          <w:numId w:val="13"/>
+        </w:numPr>
+        <w:spacing w:line="240" w:lineRule="auto"/>
+        <w:rPr>
+          <w:rFonts w:cstheme="minorHAnsi"/>
+          <w:sz w:val="20"/>
+          <w:szCs w:val="20"/>
+        </w:rPr>
+      </w:pPr>
+      <w:r>
+        <w:rPr>
+          <w:rFonts w:cstheme="minorHAnsi"/>
+          <w:sz w:val="20"/>
+          <w:szCs w:val="20"/>
+        </w:rPr>
+        <w:t>Developed the skills to continue education on our own, and developed dry code techniques.</w:t>
       </w:r>
     </w:p>
     <w:sectPr>
@@ -1610,7 +1454,7 @@
 </file>
 
 <file path=word/numbering.xml><?xml version="1.0" encoding="utf-8"?>
-<w:numbering xmlns:wpc="http://schemas.microsoft.com/office/word/2010/wordprocessingCanvas" xmlns:cx="http://schemas.microsoft.com/office/drawing/2014/chartex" xmlns:cx1="http://schemas.microsoft.com/office/drawing/2015/9/8/chartex" xmlns:cx2="http://schemas.microsoft.com/office/drawing/2015/10/21/chartex" xmlns:cx3="http://schemas.microsoft.com/office/drawing/2016/5/9/chartex" xmlns:cx4="http://schemas.microsoft.com/office/drawing/2016/5/10/chartex" xmlns:cx5="http://schemas.microsoft.com/office/drawing/2016/5/11/chartex" xmlns:cx6="http://schemas.microsoft.com/office/drawing/2016/5/12/chartex" xmlns:cx7="http://schemas.microsoft.com/office/drawing/2016/5/13/chartex" xmlns:cx8="http://schemas.microsoft.com/office/drawing/2016/5/14/chartex" xmlns:mc="http://schemas.openxmlformats.org/markup-compatibility/2006" xmlns:aink="http://schemas.microsoft.com/office/drawing/2016/ink" xmlns:am3d="http://schemas.microsoft.com/office/drawing/2017/model3d" xmlns:o="urn:schemas-microsoft-com:office:office" xmlns:r="http://schemas.openxmlformats.org/officeDocument/2006/relationships" xmlns:m="http://schemas.openxmlformats.org/officeDocument/2006/math" xmlns:v="urn:schemas-microsoft-com:vml" xmlns:wp14="http://schemas.microsoft.com/office/word/2010/wordprocessingDrawing" xmlns:wp="http://schemas.openxmlformats.org/drawingml/2006/wordprocessingDrawing" xmlns:w10="urn:schemas-microsoft-com:office:word" xmlns:w="http://schemas.openxmlformats.org/wordprocessingml/2006/main" xmlns:w14="http://schemas.microsoft.com/office/word/2010/wordml" xmlns:w15="http://schemas.microsoft.com/office/word/2012/wordml" xmlns:w16cex="http://schemas.microsoft.com/office/word/2018/wordml/cex" xmlns:w16cid="http://schemas.microsoft.com/office/word/2016/wordml/cid" xmlns:w16="http://schemas.microsoft.com/office/word/2018/wordml" xmlns:w16sdtdh="http://schemas.microsoft.com/office/word/2020/wordml/sdtdatahash" xmlns:w16se="http://schemas.microsoft.com/office/word/2015/wordml/symex" xmlns:wpg="http://schemas.microsoft.com/office/word/2010/wordprocessingGroup" xmlns:wpi="http://schemas.microsoft.com/office/word/2010/wordprocessingInk" xmlns:wne="http://schemas.microsoft.com/office/word/2006/wordml" xmlns:wps="http://schemas.microsoft.com/office/word/2010/wordprocessingShape" mc:Ignorable="w14 w15 w16se w16cid w16 w16cex w16sdtdh wp14">
+<w:numbering xmlns:wpc="http://schemas.microsoft.com/office/word/2010/wordprocessingCanvas" xmlns:cx="http://schemas.microsoft.com/office/drawing/2014/chartex" xmlns:cx1="http://schemas.microsoft.com/office/drawing/2015/9/8/chartex" xmlns:cx2="http://schemas.microsoft.com/office/drawing/2015/10/21/chartex" xmlns:cx3="http://schemas.microsoft.com/office/drawing/2016/5/9/chartex" xmlns:cx4="http://schemas.microsoft.com/office/drawing/2016/5/10/chartex" xmlns:cx5="http://schemas.microsoft.com/office/drawing/2016/5/11/chartex" xmlns:cx6="http://schemas.microsoft.com/office/drawing/2016/5/12/chartex" xmlns:cx7="http://schemas.microsoft.com/office/drawing/2016/5/13/chartex" xmlns:cx8="http://schemas.microsoft.com/office/drawing/2016/5/14/chartex" xmlns:mc="http://schemas.openxmlformats.org/markup-compatibility/2006" xmlns:aink="http://schemas.microsoft.com/office/drawing/2016/ink" xmlns:am3d="http://schemas.microsoft.com/office/drawing/2017/model3d" xmlns:o="urn:schemas-microsoft-com:office:office" xmlns:oel="http://schemas.microsoft.com/office/2019/extlst" xmlns:r="http://schemas.openxmlformats.org/officeDocument/2006/relationships" xmlns:m="http://schemas.openxmlformats.org/officeDocument/2006/math" xmlns:v="urn:schemas-microsoft-com:vml" xmlns:wp14="http://schemas.microsoft.com/office/word/2010/wordprocessingDrawing" xmlns:wp="http://schemas.openxmlformats.org/drawingml/2006/wordprocessingDrawing" xmlns:w10="urn:schemas-microsoft-com:office:word" xmlns:w="http://schemas.openxmlformats.org/wordprocessingml/2006/main" xmlns:w14="http://schemas.microsoft.com/office/word/2010/wordml" xmlns:w15="http://schemas.microsoft.com/office/word/2012/wordml" xmlns:w16cex="http://schemas.microsoft.com/office/word/2018/wordml/cex" xmlns:w16cid="http://schemas.microsoft.com/office/word/2016/wordml/cid" xmlns:w16="http://schemas.microsoft.com/office/word/2018/wordml" xmlns:w16sdtdh="http://schemas.microsoft.com/office/word/2020/wordml/sdtdatahash" xmlns:w16se="http://schemas.microsoft.com/office/word/2015/wordml/symex" xmlns:wpg="http://schemas.microsoft.com/office/word/2010/wordprocessingGroup" xmlns:wpi="http://schemas.microsoft.com/office/word/2010/wordprocessingInk" xmlns:wne="http://schemas.microsoft.com/office/word/2006/wordml" xmlns:wps="http://schemas.microsoft.com/office/word/2010/wordprocessingShape" mc:Ignorable="w14 w15 w16se w16cid w16 w16cex w16sdtdh wp14">
   <w:abstractNum w:abstractNumId="0" w15:restartNumberingAfterBreak="0">
     <w:nsid w:val="09F06584"/>
     <w:multiLevelType w:val="hybridMultilevel"/>
@@ -1838,6 +1682,118 @@
     </w:lvl>
   </w:abstractNum>
   <w:abstractNum w:abstractNumId="2" w15:restartNumberingAfterBreak="0">
+    <w:nsid w:val="190C2213"/>
+    <w:multiLevelType w:val="hybridMultilevel"/>
+    <w:tmpl w:val="5CAA5BAE"/>
+    <w:lvl w:ilvl="0" w:tplc="AD8C586A">
+      <w:numFmt w:val="bullet"/>
+      <w:lvlText w:val="-"/>
+      <w:lvlJc w:val="left"/>
+      <w:pPr>
+        <w:ind w:left="720" w:hanging="360"/>
+      </w:pPr>
+      <w:rPr>
+        <w:rFonts w:ascii="Calibri" w:eastAsia="Calibri" w:hAnsi="Calibri" w:cs="Calibri" w:hint="default"/>
+      </w:rPr>
+    </w:lvl>
+    <w:lvl w:ilvl="1" w:tplc="04090003" w:tentative="1">
+      <w:start w:val="1"/>
+      <w:numFmt w:val="bullet"/>
+      <w:lvlText w:val="o"/>
+      <w:lvlJc w:val="left"/>
+      <w:pPr>
+        <w:ind w:left="1440" w:hanging="360"/>
+      </w:pPr>
+      <w:rPr>
+        <w:rFonts w:ascii="Courier New" w:hAnsi="Courier New" w:cs="Courier New" w:hint="default"/>
+      </w:rPr>
+    </w:lvl>
+    <w:lvl w:ilvl="2" w:tplc="04090005" w:tentative="1">
+      <w:start w:val="1"/>
+      <w:numFmt w:val="bullet"/>
+      <w:lvlText w:val=""/>
+      <w:lvlJc w:val="left"/>
+      <w:pPr>
+        <w:ind w:left="2160" w:hanging="360"/>
+      </w:pPr>
+      <w:rPr>
+        <w:rFonts w:ascii="Wingdings" w:hAnsi="Wingdings" w:hint="default"/>
+      </w:rPr>
+    </w:lvl>
+    <w:lvl w:ilvl="3" w:tplc="04090001" w:tentative="1">
+      <w:start w:val="1"/>
+      <w:numFmt w:val="bullet"/>
+      <w:lvlText w:val=""/>
+      <w:lvlJc w:val="left"/>
+      <w:pPr>
+        <w:ind w:left="2880" w:hanging="360"/>
+      </w:pPr>
+      <w:rPr>
+        <w:rFonts w:ascii="Symbol" w:hAnsi="Symbol" w:hint="default"/>
+      </w:rPr>
+    </w:lvl>
+    <w:lvl w:ilvl="4" w:tplc="04090003" w:tentative="1">
+      <w:start w:val="1"/>
+      <w:numFmt w:val="bullet"/>
+      <w:lvlText w:val="o"/>
+      <w:lvlJc w:val="left"/>
+      <w:pPr>
+        <w:ind w:left="3600" w:hanging="360"/>
+      </w:pPr>
+      <w:rPr>
+        <w:rFonts w:ascii="Courier New" w:hAnsi="Courier New" w:cs="Courier New" w:hint="default"/>
+      </w:rPr>
+    </w:lvl>
+    <w:lvl w:ilvl="5" w:tplc="04090005" w:tentative="1">
+      <w:start w:val="1"/>
+      <w:numFmt w:val="bullet"/>
+      <w:lvlText w:val=""/>
+      <w:lvlJc w:val="left"/>
+      <w:pPr>
+        <w:ind w:left="4320" w:hanging="360"/>
+      </w:pPr>
+      <w:rPr>
+        <w:rFonts w:ascii="Wingdings" w:hAnsi="Wingdings" w:hint="default"/>
+      </w:rPr>
+    </w:lvl>
+    <w:lvl w:ilvl="6" w:tplc="04090001" w:tentative="1">
+      <w:start w:val="1"/>
+      <w:numFmt w:val="bullet"/>
+      <w:lvlText w:val=""/>
+      <w:lvlJc w:val="left"/>
+      <w:pPr>
+        <w:ind w:left="5040" w:hanging="360"/>
+      </w:pPr>
+      <w:rPr>
+        <w:rFonts w:ascii="Symbol" w:hAnsi="Symbol" w:hint="default"/>
+      </w:rPr>
+    </w:lvl>
+    <w:lvl w:ilvl="7" w:tplc="04090003" w:tentative="1">
+      <w:start w:val="1"/>
+      <w:numFmt w:val="bullet"/>
+      <w:lvlText w:val="o"/>
+      <w:lvlJc w:val="left"/>
+      <w:pPr>
+        <w:ind w:left="5760" w:hanging="360"/>
+      </w:pPr>
+      <w:rPr>
+        <w:rFonts w:ascii="Courier New" w:hAnsi="Courier New" w:cs="Courier New" w:hint="default"/>
+      </w:rPr>
+    </w:lvl>
+    <w:lvl w:ilvl="8" w:tplc="04090005" w:tentative="1">
+      <w:start w:val="1"/>
+      <w:numFmt w:val="bullet"/>
+      <w:lvlText w:val=""/>
+      <w:lvlJc w:val="left"/>
+      <w:pPr>
+        <w:ind w:left="6480" w:hanging="360"/>
+      </w:pPr>
+      <w:rPr>
+        <w:rFonts w:ascii="Wingdings" w:hAnsi="Wingdings" w:hint="default"/>
+      </w:rPr>
+    </w:lvl>
+  </w:abstractNum>
+  <w:abstractNum w:abstractNumId="3" w15:restartNumberingAfterBreak="0">
     <w:nsid w:val="2048110C"/>
     <w:multiLevelType w:val="hybridMultilevel"/>
     <w:tmpl w:val="5D6EC2FC"/>
@@ -1950,7 +1906,7 @@
       </w:rPr>
     </w:lvl>
   </w:abstractNum>
-  <w:abstractNum w:abstractNumId="3" w15:restartNumberingAfterBreak="0">
+  <w:abstractNum w:abstractNumId="4" w15:restartNumberingAfterBreak="0">
     <w:nsid w:val="26A419BE"/>
     <w:multiLevelType w:val="hybridMultilevel"/>
     <w:tmpl w:val="A2E6F722"/>
@@ -2063,7 +2019,7 @@
       </w:rPr>
     </w:lvl>
   </w:abstractNum>
-  <w:abstractNum w:abstractNumId="4" w15:restartNumberingAfterBreak="0">
+  <w:abstractNum w:abstractNumId="5" w15:restartNumberingAfterBreak="0">
     <w:nsid w:val="2C2954CF"/>
     <w:multiLevelType w:val="hybridMultilevel"/>
     <w:tmpl w:val="90465CC0"/>
@@ -2176,7 +2132,7 @@
       </w:rPr>
     </w:lvl>
   </w:abstractNum>
-  <w:abstractNum w:abstractNumId="5" w15:restartNumberingAfterBreak="0">
+  <w:abstractNum w:abstractNumId="6" w15:restartNumberingAfterBreak="0">
     <w:nsid w:val="2CE640A0"/>
     <w:multiLevelType w:val="hybridMultilevel"/>
     <w:tmpl w:val="0E60DE5C"/>
@@ -2289,7 +2245,7 @@
       </w:rPr>
     </w:lvl>
   </w:abstractNum>
-  <w:abstractNum w:abstractNumId="6" w15:restartNumberingAfterBreak="0">
+  <w:abstractNum w:abstractNumId="7" w15:restartNumberingAfterBreak="0">
     <w:nsid w:val="3B961A87"/>
     <w:multiLevelType w:val="hybridMultilevel"/>
     <w:tmpl w:val="C310D7EC"/>
@@ -2402,7 +2358,7 @@
       </w:rPr>
     </w:lvl>
   </w:abstractNum>
-  <w:abstractNum w:abstractNumId="7" w15:restartNumberingAfterBreak="0">
+  <w:abstractNum w:abstractNumId="8" w15:restartNumberingAfterBreak="0">
     <w:nsid w:val="458D6D85"/>
     <w:multiLevelType w:val="multilevel"/>
     <w:tmpl w:val="9410ABA0"/>
@@ -2453,7 +2409,7 @@
       <w:lvlJc w:val="left"/>
     </w:lvl>
   </w:abstractNum>
-  <w:abstractNum w:abstractNumId="8" w15:restartNumberingAfterBreak="0">
+  <w:abstractNum w:abstractNumId="9" w15:restartNumberingAfterBreak="0">
     <w:nsid w:val="459F30A0"/>
     <w:multiLevelType w:val="hybridMultilevel"/>
     <w:tmpl w:val="65501FF0"/>
@@ -2566,7 +2522,7 @@
       </w:rPr>
     </w:lvl>
   </w:abstractNum>
-  <w:abstractNum w:abstractNumId="9" w15:restartNumberingAfterBreak="0">
+  <w:abstractNum w:abstractNumId="10" w15:restartNumberingAfterBreak="0">
     <w:nsid w:val="47C91D0F"/>
     <w:multiLevelType w:val="hybridMultilevel"/>
     <w:tmpl w:val="069E2256"/>
@@ -2679,7 +2635,7 @@
       </w:rPr>
     </w:lvl>
   </w:abstractNum>
-  <w:abstractNum w:abstractNumId="10" w15:restartNumberingAfterBreak="0">
+  <w:abstractNum w:abstractNumId="11" w15:restartNumberingAfterBreak="0">
     <w:nsid w:val="4BB80B5A"/>
     <w:multiLevelType w:val="hybridMultilevel"/>
     <w:tmpl w:val="543CEF28"/>
@@ -2792,7 +2748,7 @@
       </w:rPr>
     </w:lvl>
   </w:abstractNum>
-  <w:abstractNum w:abstractNumId="11" w15:restartNumberingAfterBreak="0">
+  <w:abstractNum w:abstractNumId="12" w15:restartNumberingAfterBreak="0">
     <w:nsid w:val="5CED410E"/>
     <w:multiLevelType w:val="hybridMultilevel"/>
     <w:tmpl w:val="BE08C7AC"/>
@@ -2905,7 +2861,7 @@
       </w:rPr>
     </w:lvl>
   </w:abstractNum>
-  <w:abstractNum w:abstractNumId="12" w15:restartNumberingAfterBreak="0">
+  <w:abstractNum w:abstractNumId="13" w15:restartNumberingAfterBreak="0">
     <w:nsid w:val="61E725E9"/>
     <w:multiLevelType w:val="hybridMultilevel"/>
     <w:tmpl w:val="21EEEA40"/>
@@ -3018,44 +2974,47 @@
       </w:rPr>
     </w:lvl>
   </w:abstractNum>
-  <w:num w:numId="1">
-    <w:abstractNumId w:val="2"/>
+  <w:num w:numId="1" w16cid:durableId="574976680">
+    <w:abstractNumId w:val="3"/>
   </w:num>
-  <w:num w:numId="2">
+  <w:num w:numId="2" w16cid:durableId="1831022629">
+    <w:abstractNumId w:val="8"/>
+  </w:num>
+  <w:num w:numId="3" w16cid:durableId="484662130">
+    <w:abstractNumId w:val="11"/>
+  </w:num>
+  <w:num w:numId="4" w16cid:durableId="2082631194">
     <w:abstractNumId w:val="7"/>
   </w:num>
-  <w:num w:numId="3">
+  <w:num w:numId="5" w16cid:durableId="629168079">
+    <w:abstractNumId w:val="13"/>
+  </w:num>
+  <w:num w:numId="6" w16cid:durableId="1078097253">
+    <w:abstractNumId w:val="6"/>
+  </w:num>
+  <w:num w:numId="7" w16cid:durableId="1650163190">
+    <w:abstractNumId w:val="1"/>
+  </w:num>
+  <w:num w:numId="8" w16cid:durableId="1564410509">
+    <w:abstractNumId w:val="9"/>
+  </w:num>
+  <w:num w:numId="9" w16cid:durableId="1229194271">
+    <w:abstractNumId w:val="12"/>
+  </w:num>
+  <w:num w:numId="10" w16cid:durableId="72357340">
+    <w:abstractNumId w:val="0"/>
+  </w:num>
+  <w:num w:numId="11" w16cid:durableId="390933053">
+    <w:abstractNumId w:val="4"/>
+  </w:num>
+  <w:num w:numId="12" w16cid:durableId="87311656">
     <w:abstractNumId w:val="10"/>
   </w:num>
-  <w:num w:numId="4">
-    <w:abstractNumId w:val="6"/>
-  </w:num>
-  <w:num w:numId="5">
-    <w:abstractNumId w:val="12"/>
-  </w:num>
-  <w:num w:numId="6">
+  <w:num w:numId="13" w16cid:durableId="419957094">
     <w:abstractNumId w:val="5"/>
   </w:num>
-  <w:num w:numId="7">
-    <w:abstractNumId w:val="1"/>
-  </w:num>
-  <w:num w:numId="8">
-    <w:abstractNumId w:val="8"/>
-  </w:num>
-  <w:num w:numId="9">
-    <w:abstractNumId w:val="11"/>
-  </w:num>
-  <w:num w:numId="10">
-    <w:abstractNumId w:val="0"/>
-  </w:num>
-  <w:num w:numId="11">
-    <w:abstractNumId w:val="3"/>
-  </w:num>
-  <w:num w:numId="12">
-    <w:abstractNumId w:val="9"/>
-  </w:num>
-  <w:num w:numId="13">
-    <w:abstractNumId w:val="4"/>
+  <w:num w:numId="14" w16cid:durableId="713039922">
+    <w:abstractNumId w:val="2"/>
   </w:num>
 </w:numbering>
 </file>

</xml_diff>